<commit_message>
Threads work description add
</commit_message>
<xml_diff>
--- a/PR_sprawozdanie.docx
+++ b/PR_sprawozdanie.docx
@@ -1711,7 +1711,26 @@
         <w:t>.</w:t>
         <w:br/>
         <w:t xml:space="preserve">Elementy wynikowe liczone są dla poszczególnych bloków analogicznie do metody 3-pętlowej dla całej macierzy. </w:t>
+      </w:r>
+      <w:r>
+        <w:rPr>
+          <w:position w:val="0"/>
+          <w:sz w:val="24"/>
+          <w:sz w:val="24"/>
+          <w:szCs w:val="24"/>
+          <w:vertAlign w:val="baseline"/>
+        </w:rPr>
+        <w:t>Obliczenie bloku macierzy wynikowej o rozmiarze R następuje w wyniku wykonania się całej trzeciej pętli.</w:t>
         <w:br/>
+      </w:r>
+      <w:r>
+        <w:rPr>
+          <w:position w:val="0"/>
+          <w:sz w:val="24"/>
+          <w:sz w:val="24"/>
+          <w:szCs w:val="24"/>
+          <w:vertAlign w:val="baseline"/>
+        </w:rPr>
         <w:t xml:space="preserve">Złożoność algorytmu się nie zmienia ( </w:t>
       </w:r>
       <w:r>
@@ -2064,7 +2083,42 @@
           <w:szCs w:val="24"/>
           <w:vertAlign w:val="baseline"/>
         </w:rPr>
-        <w:t>W celu obliczenia pojedynczego elementu macierzy wynikowej (co dzieje się podczas wykonania pętli wewnętrznej) algorytm iteruje po kolumnach macierzy A oraz wierszach macierzy B.</w:t>
+        <w:t xml:space="preserve">W celu obliczenia pojedynczego elementu macierzy wynikowej (co dzieje się podczas wykonania pętli wewnętrznej) algorytm iteruje </w:t>
+      </w:r>
+      <w:r>
+        <w:rPr>
+          <w:b w:val="false"/>
+          <w:bCs w:val="false"/>
+          <w:i w:val="false"/>
+          <w:caps w:val="false"/>
+          <w:smallCaps w:val="false"/>
+          <w:color w:val="000000"/>
+          <w:spacing w:val="0"/>
+          <w:position w:val="0"/>
+          <w:sz w:val="24"/>
+          <w:sz w:val="24"/>
+          <w:szCs w:val="24"/>
+          <w:vertAlign w:val="baseline"/>
+        </w:rPr>
+        <w:t xml:space="preserve">jednokrotnie </w:t>
+      </w:r>
+      <w:r>
+        <w:rPr>
+          <w:b w:val="false"/>
+          <w:bCs w:val="false"/>
+          <w:i w:val="false"/>
+          <w:caps w:val="false"/>
+          <w:smallCaps w:val="false"/>
+          <w:color w:val="000000"/>
+          <w:spacing w:val="0"/>
+          <w:position w:val="0"/>
+          <w:sz w:val="24"/>
+          <w:sz w:val="24"/>
+          <w:szCs w:val="24"/>
+          <w:vertAlign w:val="baseline"/>
+        </w:rPr>
+        <w:t>po kolumnach macierzy A oraz wierszach macierzy B.</w:t>
+        <w:br/>
       </w:r>
     </w:p>
     <w:p>
@@ -2379,9 +2433,41 @@
           <w:sz w:val="24"/>
           <w:szCs w:val="24"/>
         </w:rPr>
+        <w:br/>
         <w:t xml:space="preserve">Jedno wykonanie pętli środkowej to obliczenie całego wiersza macierzy wynikowej. </w:t>
         <w:br/>
-        <w:t>W tym celu wielokrotnie będziemy odwoływać się do jednego wiersza macierzy A oraz przejdziemy każdą kolumnę macierzy B.</w:t>
+        <w:t xml:space="preserve">W tym celu wielokrotnie będziemy odwoływać się do jednego wiersza macierzy A oraz przejdziemy </w:t>
+      </w:r>
+      <w:r>
+        <w:rPr>
+          <w:rFonts w:ascii="Liberation Serif" w:hAnsi="Liberation Serif"/>
+          <w:b w:val="false"/>
+          <w:bCs w:val="false"/>
+          <w:i w:val="false"/>
+          <w:caps w:val="false"/>
+          <w:smallCaps w:val="false"/>
+          <w:color w:val="000000"/>
+          <w:spacing w:val="0"/>
+          <w:sz w:val="24"/>
+          <w:szCs w:val="24"/>
+        </w:rPr>
+        <w:t>jednokrotnie</w:t>
+      </w:r>
+      <w:r>
+        <w:rPr>
+          <w:rFonts w:ascii="Liberation Serif" w:hAnsi="Liberation Serif"/>
+          <w:b w:val="false"/>
+          <w:bCs w:val="false"/>
+          <w:i w:val="false"/>
+          <w:caps w:val="false"/>
+          <w:smallCaps w:val="false"/>
+          <w:color w:val="000000"/>
+          <w:spacing w:val="0"/>
+          <w:sz w:val="24"/>
+          <w:szCs w:val="24"/>
+        </w:rPr>
+        <w:t xml:space="preserve"> każdą kolumnę macierzy B.</w:t>
+        <w:br/>
       </w:r>
     </w:p>
     <w:p>
@@ -2391,10 +2477,14 @@
         <w:spacing w:before="0" w:after="283"/>
         <w:jc w:val="left"/>
         <w:rPr>
-          <w:b w:val="false"/>
-          <w:b w:val="false"/>
-          <w:bCs w:val="false"/>
-          <w:i w:val="false"/>
+          <w:rFonts w:ascii="Liberation Serif" w:hAnsi="Liberation Serif"/>
+          <w:szCs w:val="24"/>
+        </w:rPr>
+      </w:pPr>
+      <w:r>
+        <w:rPr>
+          <w:b w:val="false"/>
+          <w:bCs w:val="false"/>
           <w:i w:val="false"/>
           <w:caps w:val="false"/>
           <w:smallCaps w:val="false"/>
@@ -2406,23 +2496,6 @@
           <w:szCs w:val="26"/>
           <w:vertAlign w:val="baseline"/>
         </w:rPr>
-      </w:pPr>
-      <w:r>
-        <w:rPr>
-          <w:b w:val="false"/>
-          <w:bCs w:val="false"/>
-          <w:i w:val="false"/>
-          <w:caps w:val="false"/>
-          <w:smallCaps w:val="false"/>
-          <w:color w:val="000000"/>
-          <w:spacing w:val="0"/>
-          <w:position w:val="0"/>
-          <w:sz w:val="24"/>
-          <w:sz w:val="24"/>
-          <w:szCs w:val="24"/>
-          <w:vertAlign w:val="baseline"/>
-        </w:rPr>
-        <w:t xml:space="preserve">a). metoda </w:t>
         <mc:AlternateContent>
           <mc:Choice Requires="wps">
             <w:drawing>
@@ -2480,61 +2553,13 @@
         </mc:AlternateContent>
       </w:r>
       <w:r>
-        <w:rPr>
-          <w:b w:val="false"/>
-          <w:bCs w:val="false"/>
-          <w:i w:val="false"/>
-          <w:caps w:val="false"/>
-          <w:smallCaps w:val="false"/>
-          <w:color w:val="000000"/>
-          <w:spacing w:val="0"/>
-          <w:position w:val="0"/>
-          <w:sz w:val="24"/>
-          <w:sz w:val="24"/>
-          <w:szCs w:val="24"/>
-          <w:vertAlign w:val="baseline"/>
-        </w:rPr>
-        <w:t>6</w:t>
-      </w:r>
-      <w:r>
-        <w:rPr>
-          <w:b w:val="false"/>
-          <w:bCs w:val="false"/>
-          <w:i w:val="false"/>
-          <w:caps w:val="false"/>
-          <w:smallCaps w:val="false"/>
-          <w:color w:val="000000"/>
-          <w:spacing w:val="0"/>
-          <w:position w:val="0"/>
-          <w:sz w:val="24"/>
-          <w:sz w:val="24"/>
-          <w:szCs w:val="24"/>
-          <w:vertAlign w:val="baseline"/>
-        </w:rPr>
-        <w:t xml:space="preserve">-pętlowa IJK </w:t>
-      </w:r>
-      <w:r>
-        <w:rPr>
-          <w:b w:val="false"/>
-          <w:bCs w:val="false"/>
-          <w:i w:val="false"/>
-          <w:caps w:val="false"/>
-          <w:smallCaps w:val="false"/>
-          <w:color w:val="000000"/>
-          <w:spacing w:val="0"/>
-          <w:position w:val="0"/>
-          <w:sz w:val="24"/>
-          <w:sz w:val="24"/>
-          <w:szCs w:val="24"/>
-          <w:vertAlign w:val="baseline"/>
-        </w:rPr>
-        <w:t>ii-jj-kk</w:t>
+        <w:br w:type="page"/>
       </w:r>
       <w:r>
         <mc:AlternateContent>
           <mc:Choice Requires="wps">
             <w:drawing>
-              <wp:anchor behindDoc="0" distT="0" distB="0" distL="0" distR="0" simplePos="0" locked="0" layoutInCell="1" allowOverlap="1" relativeHeight="10">
+              <wp:anchor behindDoc="0" distT="0" distB="0" distL="0" distR="0" simplePos="0" locked="0" layoutInCell="1" allowOverlap="1" relativeHeight="9">
                 <wp:simplePos x="0" y="0"/>
                 <wp:positionH relativeFrom="column">
                   <wp:posOffset>464820</wp:posOffset>
@@ -2791,63 +2816,326 @@
     </w:p>
     <w:p>
       <w:pPr>
-        <w:pStyle w:val="Tekstwstpniesformatowany"/>
+        <w:pStyle w:val="Normal"/>
         <w:widowControl/>
         <w:spacing w:before="0" w:after="283"/>
         <w:jc w:val="left"/>
         <w:rPr>
-          <w:rFonts w:ascii="Liberation Serif" w:hAnsi="Liberation Serif"/>
-          <w:b w:val="false"/>
-          <w:b w:val="false"/>
-          <w:bCs w:val="false"/>
-          <w:i w:val="false"/>
-          <w:i w:val="false"/>
-          <w:caps w:val="false"/>
-          <w:smallCaps w:val="false"/>
-          <w:color w:val="000000"/>
-          <w:spacing w:val="0"/>
-          <w:position w:val="0"/>
-          <w:sz w:val="24"/>
-          <w:sz w:val="24"/>
-          <w:szCs w:val="24"/>
-          <w:vertAlign w:val="baseline"/>
-        </w:rPr>
-      </w:pPr>
-      <w:r>
-        <w:rPr>
-          <w:rFonts w:ascii="Liberation Serif" w:hAnsi="Liberation Serif"/>
-          <w:b w:val="false"/>
-          <w:bCs w:val="false"/>
-          <w:i w:val="false"/>
-          <w:caps w:val="false"/>
-          <w:smallCaps w:val="false"/>
-          <w:color w:val="000000"/>
-          <w:spacing w:val="0"/>
-          <w:position w:val="0"/>
-          <w:sz w:val="24"/>
-          <w:sz w:val="24"/>
-          <w:szCs w:val="24"/>
-          <w:vertAlign w:val="baseline"/>
-        </w:rPr>
-        <w:t>Jak wcześniej wspomni</w:t>
-      </w:r>
-      <w:r>
-        <w:rPr>
-          <w:rFonts w:ascii="Liberation Serif" w:hAnsi="Liberation Serif"/>
-          <w:b w:val="false"/>
-          <w:bCs w:val="false"/>
-          <w:i w:val="false"/>
-          <w:caps w:val="false"/>
-          <w:smallCaps w:val="false"/>
-          <w:color w:val="000000"/>
-          <w:spacing w:val="0"/>
-          <w:position w:val="0"/>
-          <w:sz w:val="24"/>
-          <w:sz w:val="24"/>
-          <w:szCs w:val="24"/>
-          <w:vertAlign w:val="baseline"/>
-        </w:rPr>
-        <w:t xml:space="preserve">eliśmy, w trakcie pracy tego algorytmu wyznaczana jest podmacierz </w:t>
+          <w:b w:val="false"/>
+          <w:b w:val="false"/>
+          <w:bCs w:val="false"/>
+          <w:i w:val="false"/>
+          <w:i w:val="false"/>
+          <w:caps w:val="false"/>
+          <w:smallCaps w:val="false"/>
+          <w:color w:val="000000"/>
+          <w:spacing w:val="0"/>
+          <w:position w:val="0"/>
+          <w:sz w:val="24"/>
+          <w:sz w:val="24"/>
+          <w:szCs w:val="26"/>
+          <w:vertAlign w:val="baseline"/>
+        </w:rPr>
+      </w:pPr>
+      <w:r>
+        <w:rPr>
+          <w:b w:val="false"/>
+          <w:bCs w:val="false"/>
+          <w:i w:val="false"/>
+          <w:caps w:val="false"/>
+          <w:smallCaps w:val="false"/>
+          <w:color w:val="000000"/>
+          <w:spacing w:val="0"/>
+          <w:position w:val="0"/>
+          <w:sz w:val="24"/>
+          <w:sz w:val="24"/>
+          <w:szCs w:val="24"/>
+          <w:vertAlign w:val="baseline"/>
+        </w:rPr>
+        <w:t xml:space="preserve">a). metoda </w:t>
+      </w:r>
+      <w:r>
+        <w:rPr>
+          <w:b w:val="false"/>
+          <w:bCs w:val="false"/>
+          <w:i w:val="false"/>
+          <w:caps w:val="false"/>
+          <w:smallCaps w:val="false"/>
+          <w:color w:val="000000"/>
+          <w:spacing w:val="0"/>
+          <w:position w:val="0"/>
+          <w:sz w:val="24"/>
+          <w:sz w:val="24"/>
+          <w:szCs w:val="24"/>
+          <w:vertAlign w:val="baseline"/>
+        </w:rPr>
+        <w:t>6</w:t>
+      </w:r>
+      <w:r>
+        <w:rPr>
+          <w:b w:val="false"/>
+          <w:bCs w:val="false"/>
+          <w:i w:val="false"/>
+          <w:caps w:val="false"/>
+          <w:smallCaps w:val="false"/>
+          <w:color w:val="000000"/>
+          <w:spacing w:val="0"/>
+          <w:position w:val="0"/>
+          <w:sz w:val="24"/>
+          <w:sz w:val="24"/>
+          <w:szCs w:val="24"/>
+          <w:vertAlign w:val="baseline"/>
+        </w:rPr>
+        <w:t xml:space="preserve">-pętlowa IJK </w:t>
+      </w:r>
+      <w:r>
+        <w:rPr>
+          <w:b w:val="false"/>
+          <w:bCs w:val="false"/>
+          <w:i w:val="false"/>
+          <w:caps w:val="false"/>
+          <w:smallCaps w:val="false"/>
+          <w:color w:val="000000"/>
+          <w:spacing w:val="0"/>
+          <w:position w:val="0"/>
+          <w:sz w:val="24"/>
+          <w:sz w:val="24"/>
+          <w:szCs w:val="24"/>
+          <w:vertAlign w:val="baseline"/>
+        </w:rPr>
+        <w:t>ii-jj-kk</w:t>
+      </w:r>
+    </w:p>
+    <w:p>
+      <w:pPr>
+        <w:pStyle w:val="Normal"/>
+        <w:widowControl/>
+        <w:spacing w:before="0" w:after="283"/>
+        <w:jc w:val="left"/>
+        <w:rPr>
+          <w:b w:val="false"/>
+          <w:b w:val="false"/>
+          <w:bCs w:val="false"/>
+          <w:i w:val="false"/>
+          <w:i w:val="false"/>
+          <w:caps w:val="false"/>
+          <w:smallCaps w:val="false"/>
+          <w:color w:val="000000"/>
+          <w:spacing w:val="0"/>
+          <w:position w:val="0"/>
+          <w:sz w:val="24"/>
+          <w:sz w:val="24"/>
+          <w:szCs w:val="26"/>
+          <w:vertAlign w:val="baseline"/>
+        </w:rPr>
+      </w:pPr>
+      <w:r>
+        <w:rPr>
+          <w:b w:val="false"/>
+          <w:bCs w:val="false"/>
+          <w:i w:val="false"/>
+          <w:caps w:val="false"/>
+          <w:smallCaps w:val="false"/>
+          <w:color w:val="000000"/>
+          <w:spacing w:val="0"/>
+          <w:position w:val="0"/>
+          <w:sz w:val="24"/>
+          <w:sz w:val="24"/>
+          <w:szCs w:val="24"/>
+          <w:vertAlign w:val="baseline"/>
+        </w:rPr>
+        <w:t xml:space="preserve">Jak wcześniej wspomnieliśmy, w trakcie pracy tego algorytmu </w:t>
+      </w:r>
+      <w:r>
+        <w:rPr>
+          <w:b w:val="false"/>
+          <w:bCs w:val="false"/>
+          <w:i w:val="false"/>
+          <w:caps w:val="false"/>
+          <w:smallCaps w:val="false"/>
+          <w:color w:val="000000"/>
+          <w:spacing w:val="0"/>
+          <w:position w:val="0"/>
+          <w:sz w:val="24"/>
+          <w:sz w:val="24"/>
+          <w:szCs w:val="24"/>
+          <w:vertAlign w:val="baseline"/>
+        </w:rPr>
+        <w:t>wyznaczany</w:t>
+      </w:r>
+      <w:r>
+        <w:rPr>
+          <w:b w:val="false"/>
+          <w:bCs w:val="false"/>
+          <w:i w:val="false"/>
+          <w:caps w:val="false"/>
+          <w:smallCaps w:val="false"/>
+          <w:color w:val="000000"/>
+          <w:spacing w:val="0"/>
+          <w:position w:val="0"/>
+          <w:sz w:val="24"/>
+          <w:sz w:val="24"/>
+          <w:szCs w:val="24"/>
+          <w:vertAlign w:val="baseline"/>
+        </w:rPr>
+        <w:t xml:space="preserve"> jest kwadratowy obszar </w:t>
+      </w:r>
+      <w:r>
+        <w:rPr>
+          <w:b w:val="false"/>
+          <w:bCs w:val="false"/>
+          <w:i w:val="false"/>
+          <w:caps w:val="false"/>
+          <w:smallCaps w:val="false"/>
+          <w:color w:val="000000"/>
+          <w:spacing w:val="0"/>
+          <w:position w:val="0"/>
+          <w:sz w:val="24"/>
+          <w:sz w:val="24"/>
+          <w:szCs w:val="24"/>
+          <w:vertAlign w:val="baseline"/>
+        </w:rPr>
+        <w:t>macierzy</w:t>
+      </w:r>
+      <w:r>
+        <w:rPr>
+          <w:b w:val="false"/>
+          <w:bCs w:val="false"/>
+          <w:i w:val="false"/>
+          <w:caps w:val="false"/>
+          <w:smallCaps w:val="false"/>
+          <w:color w:val="000000"/>
+          <w:spacing w:val="0"/>
+          <w:position w:val="0"/>
+          <w:sz w:val="24"/>
+          <w:sz w:val="24"/>
+          <w:szCs w:val="24"/>
+          <w:vertAlign w:val="baseline"/>
+        </w:rPr>
+        <w:t xml:space="preserve"> </w:t>
+      </w:r>
+      <w:r>
+        <w:rPr>
+          <w:b w:val="false"/>
+          <w:bCs w:val="false"/>
+          <w:i w:val="false"/>
+          <w:caps w:val="false"/>
+          <w:smallCaps w:val="false"/>
+          <w:color w:val="000000"/>
+          <w:spacing w:val="0"/>
+          <w:position w:val="0"/>
+          <w:sz w:val="24"/>
+          <w:sz w:val="24"/>
+          <w:szCs w:val="24"/>
+          <w:vertAlign w:val="baseline"/>
+        </w:rPr>
+        <w:t xml:space="preserve">C </w:t>
+      </w:r>
+      <w:r>
+        <w:rPr>
+          <w:b w:val="false"/>
+          <w:bCs w:val="false"/>
+          <w:i w:val="false"/>
+          <w:caps w:val="false"/>
+          <w:smallCaps w:val="false"/>
+          <w:color w:val="000000"/>
+          <w:spacing w:val="0"/>
+          <w:position w:val="0"/>
+          <w:sz w:val="24"/>
+          <w:sz w:val="24"/>
+          <w:szCs w:val="24"/>
+          <w:vertAlign w:val="baseline"/>
+        </w:rPr>
+        <w:t xml:space="preserve">o rozmiarze R. </w:t>
+        <w:br/>
+      </w:r>
+      <w:r>
+        <w:rPr>
+          <w:b w:val="false"/>
+          <w:bCs w:val="false"/>
+          <w:i w:val="false"/>
+          <w:caps w:val="false"/>
+          <w:smallCaps w:val="false"/>
+          <w:color w:val="000000"/>
+          <w:spacing w:val="0"/>
+          <w:position w:val="0"/>
+          <w:sz w:val="24"/>
+          <w:sz w:val="24"/>
+          <w:szCs w:val="24"/>
+          <w:vertAlign w:val="baseline"/>
+        </w:rPr>
+        <w:t>Dokonuje się to poprzez mnożenie fragmentów macierzy A i B o tym samym rozmiarze.</w:t>
+      </w:r>
+      <w:r>
+        <w:rPr>
+          <w:b w:val="false"/>
+          <w:bCs w:val="false"/>
+          <w:i w:val="false"/>
+          <w:caps w:val="false"/>
+          <w:smallCaps w:val="false"/>
+          <w:color w:val="000000"/>
+          <w:spacing w:val="0"/>
+          <w:position w:val="0"/>
+          <w:sz w:val="24"/>
+          <w:sz w:val="24"/>
+          <w:szCs w:val="24"/>
+          <w:vertAlign w:val="baseline"/>
+        </w:rPr>
+        <w:br/>
+      </w:r>
+      <w:r>
+        <w:rPr>
+          <w:b w:val="false"/>
+          <w:bCs w:val="false"/>
+          <w:i w:val="false"/>
+          <w:caps w:val="false"/>
+          <w:smallCaps w:val="false"/>
+          <w:color w:val="000000"/>
+          <w:spacing w:val="0"/>
+          <w:position w:val="0"/>
+          <w:sz w:val="24"/>
+          <w:sz w:val="24"/>
+          <w:szCs w:val="24"/>
+          <w:vertAlign w:val="baseline"/>
+        </w:rPr>
+        <w:t xml:space="preserve">Trzy najbardziej wewnętrzne pętle wykonują analogiczną pracę jak w przypadku algorytmu </w:t>
+        <w:br/>
+        <w:t>3-pętlowego, tylko dla podmacierzy o rozmiarze R.</w:t>
+      </w:r>
+      <w:r>
+        <w:rPr>
+          <w:b w:val="false"/>
+          <w:bCs w:val="false"/>
+          <w:i w:val="false"/>
+          <w:caps w:val="false"/>
+          <w:smallCaps w:val="false"/>
+          <w:color w:val="000000"/>
+          <w:spacing w:val="0"/>
+          <w:position w:val="0"/>
+          <w:sz w:val="24"/>
+          <w:sz w:val="24"/>
+          <w:szCs w:val="24"/>
+          <w:vertAlign w:val="baseline"/>
+        </w:rPr>
+        <w:br/>
+        <w:t>Aby wyznaczony fragment macierzy wynikowej był kompletny, operacje te należy powtórzyć dla kolejnych fragmentów macierzy A oraz B, przesuwając się o odpowiednio R kolumn i R wierszy, co następuje podczas wykonania pętli trzeciej.</w:t>
+      </w:r>
+      <w:r>
+        <w:rPr>
+          <w:b w:val="false"/>
+          <w:bCs w:val="false"/>
+          <w:i w:val="false"/>
+          <w:caps w:val="false"/>
+          <w:smallCaps w:val="false"/>
+          <w:color w:val="000000"/>
+          <w:spacing w:val="0"/>
+          <w:position w:val="0"/>
+          <w:sz w:val="24"/>
+          <w:sz w:val="24"/>
+          <w:szCs w:val="24"/>
+          <w:vertAlign w:val="baseline"/>
+        </w:rPr>
+        <w:br/>
       </w:r>
     </w:p>
     <w:p>
@@ -2879,7 +3167,7 @@
                 <wp:positionV relativeFrom="paragraph">
                   <wp:posOffset>-88265</wp:posOffset>
                 </wp:positionV>
-                <wp:extent cx="5001260" cy="1499870"/>
+                <wp:extent cx="5001260" cy="1670685"/>
                 <wp:effectExtent l="0" t="0" r="0" b="0"/>
                 <wp:wrapTopAndBottom/>
                 <wp:docPr id="9" name="Ramka3"/>
@@ -2890,7 +3178,7 @@
                       <wps:spPr>
                         <a:xfrm>
                           <a:off x="0" y="0"/>
-                          <a:ext cx="5000760" cy="1499400"/>
+                          <a:ext cx="5000760" cy="1670040"/>
                         </a:xfrm>
                         <a:prstGeom prst="rect">
                           <a:avLst/>
@@ -3024,7 +3312,7 @@
           </mc:Choice>
           <mc:Fallback>
             <w:pict>
-              <v:rect id="shape_0" ID="Ramka3" stroked="f" style="position:absolute;margin-left:44.1pt;margin-top:-6.95pt;width:393.7pt;height:118pt">
+              <v:rect id="shape_0" ID="Ramka3" stroked="f" style="position:absolute;margin-left:44.1pt;margin-top:-6.95pt;width:393.7pt;height:131.45pt">
                 <w10:wrap type="square"/>
                 <v:fill o:detectmouseclick="t" on="false"/>
                 <v:stroke color="#3465a4" joinstyle="round" endcap="flat"/>
@@ -3170,7 +3458,7 @@
                 <wp:positionV relativeFrom="paragraph">
                   <wp:posOffset>-85090</wp:posOffset>
                 </wp:positionV>
-                <wp:extent cx="5001260" cy="1532890"/>
+                <wp:extent cx="5001260" cy="1709420"/>
                 <wp:effectExtent l="0" t="0" r="0" b="0"/>
                 <wp:wrapTopAndBottom/>
                 <wp:docPr id="13" name="Ramka4"/>
@@ -3181,7 +3469,7 @@
                       <wps:spPr>
                         <a:xfrm>
                           <a:off x="0" y="0"/>
-                          <a:ext cx="5000760" cy="1532160"/>
+                          <a:ext cx="5000760" cy="1708920"/>
                         </a:xfrm>
                         <a:prstGeom prst="rect">
                           <a:avLst/>
@@ -3315,7 +3603,7 @@
           </mc:Choice>
           <mc:Fallback>
             <w:pict>
-              <v:rect id="shape_0" ID="Ramka4" stroked="f" style="position:absolute;margin-left:42.9pt;margin-top:-6.7pt;width:393.7pt;height:120.6pt">
+              <v:rect id="shape_0" ID="Ramka4" stroked="f" style="position:absolute;margin-left:42.9pt;margin-top:-6.7pt;width:393.7pt;height:134.5pt">
                 <w10:wrap type="square"/>
                 <v:fill o:detectmouseclick="t" on="false"/>
                 <v:stroke color="#3465a4" joinstyle="round" endcap="flat"/>
@@ -3604,16 +3892,8 @@
                               <w:rPr>
                                 <w:color w:val="auto"/>
                               </w:rPr>
-                              <w:t xml:space="preserve">: </w:t>
-                            </w:r>
-                            <w:bookmarkStart w:id="0" w:name="__DdeLink__228_3467256240"/>
-                            <w:r>
-                              <w:rPr>
-                                <w:color w:val="auto"/>
-                              </w:rPr>
-                              <w:t>Zasoby wykorzystywane w pętli czwartej metody 6-pętlowej</w:t>
-                            </w:r>
-                            <w:bookmarkEnd w:id="0"/>
+                              <w:t>: Zasoby wykorzystywane w pętli czwartej metody 6-pętlowej</w:t>
+                            </w:r>
                           </w:p>
                         </w:txbxContent>
                       </wps:txbx>
@@ -3734,16 +4014,8 @@
                         <w:rPr>
                           <w:color w:val="auto"/>
                         </w:rPr>
-                        <w:t xml:space="preserve">: </w:t>
-                      </w:r>
-                      <w:bookmarkStart w:id="1" w:name="__DdeLink__228_3467256240"/>
-                      <w:r>
-                        <w:rPr>
-                          <w:color w:val="auto"/>
-                        </w:rPr>
-                        <w:t>Zasoby wykorzystywane w pętli czwartej metody 6-pętlowej</w:t>
-                      </w:r>
-                      <w:bookmarkEnd w:id="1"/>
+                        <w:t>: Zasoby wykorzystywane w pętli czwartej metody 6-pętlowej</w:t>
+                      </w:r>
                     </w:p>
                   </w:txbxContent>
                 </v:textbox>
@@ -3782,49 +4054,19 @@
           <w:spacing w:val="0"/>
         </w:rPr>
       </w:r>
-    </w:p>
-    <w:p>
-      <w:pPr>
-        <w:pStyle w:val="Tekstwstpniesformatowany"/>
-        <w:widowControl/>
-        <w:spacing w:before="0" w:after="283"/>
-        <w:jc w:val="left"/>
-        <w:rPr>
-          <w:b w:val="false"/>
-          <w:b w:val="false"/>
-          <w:bCs w:val="false"/>
-          <w:i w:val="false"/>
-          <w:i w:val="false"/>
-          <w:caps w:val="false"/>
-          <w:smallCaps w:val="false"/>
-          <w:color w:val="000000"/>
-          <w:spacing w:val="0"/>
-        </w:rPr>
-      </w:pPr>
-      <w:r>
-        <w:rPr>
-          <w:b w:val="false"/>
-          <w:bCs w:val="false"/>
-          <w:i w:val="false"/>
-          <w:caps w:val="false"/>
-          <w:smallCaps w:val="false"/>
-          <w:color w:val="000000"/>
-          <w:spacing w:val="0"/>
-        </w:rPr>
-      </w:r>
       <w:r>
         <mc:AlternateContent>
           <mc:Choice Requires="wps">
             <w:drawing>
-              <wp:anchor behindDoc="0" distT="0" distB="0" distL="0" distR="0" simplePos="0" locked="0" layoutInCell="1" allowOverlap="1" relativeHeight="21">
+              <wp:anchor behindDoc="0" distT="0" distB="0" distL="0" distR="0" simplePos="0" locked="0" layoutInCell="1" allowOverlap="1" relativeHeight="18">
                 <wp:simplePos x="0" y="0"/>
                 <wp:positionH relativeFrom="column">
-                  <wp:align>center</wp:align>
+                  <wp:posOffset>586740</wp:posOffset>
                 </wp:positionH>
                 <wp:positionV relativeFrom="paragraph">
-                  <wp:posOffset>635</wp:posOffset>
+                  <wp:posOffset>-116840</wp:posOffset>
                 </wp:positionV>
-                <wp:extent cx="4972050" cy="1532255"/>
+                <wp:extent cx="4972050" cy="1732280"/>
                 <wp:effectExtent l="0" t="0" r="0" b="0"/>
                 <wp:wrapTopAndBottom/>
                 <wp:docPr id="21" name="Ramka6"/>
@@ -3835,7 +4077,7 @@
                       <wps:spPr>
                         <a:xfrm>
                           <a:off x="0" y="0"/>
-                          <a:ext cx="4972050" cy="1532255"/>
+                          <a:ext cx="4972050" cy="1732280"/>
                         </a:xfrm>
                         <a:prstGeom prst="rect"/>
                       </wps:spPr>
@@ -3944,7 +4186,7 @@
           </mc:Choice>
           <mc:Fallback>
             <w:pict>
-              <v:rect style="position:absolute;rotation:0;width:391.5pt;height:120.65pt;mso-wrap-distance-left:0pt;mso-wrap-distance-right:0pt;mso-wrap-distance-top:0pt;mso-wrap-distance-bottom:0pt;margin-top:0pt;mso-position-vertical:top;mso-position-vertical-relative:text;margin-left:45.2pt;mso-position-horizontal:center;mso-position-horizontal-relative:text">
+              <v:rect style="position:absolute;rotation:0;width:391.5pt;height:136.4pt;mso-wrap-distance-left:0pt;mso-wrap-distance-right:0pt;mso-wrap-distance-top:0pt;mso-wrap-distance-bottom:0pt;margin-top:-9.2pt;mso-position-vertical-relative:text;margin-left:46.2pt;mso-position-horizontal-relative:text">
                 <v:textbox inset="0in,0in,0in,0in">
                   <w:txbxContent>
                     <w:p>
@@ -4048,18 +4290,36 @@
     </w:p>
     <w:p>
       <w:pPr>
-        <w:pStyle w:val="Tekstwstpniesformatowany"/>
+        <w:pStyle w:val="Normal"/>
         <w:widowControl/>
         <w:spacing w:before="0" w:after="283"/>
         <w:jc w:val="left"/>
-        <w:rPr/>
-      </w:pPr>
-      <w:r>
-        <w:rPr/>
+        <w:rPr>
+          <w:rFonts w:ascii="Liberation Serif" w:hAnsi="Liberation Serif"/>
+          <w:szCs w:val="24"/>
+        </w:rPr>
+      </w:pPr>
+      <w:r>
+        <w:rPr>
+          <w:b w:val="false"/>
+          <w:bCs w:val="false"/>
+          <w:i w:val="false"/>
+          <w:caps w:val="false"/>
+          <w:smallCaps w:val="false"/>
+          <w:color w:val="000000"/>
+          <w:spacing w:val="0"/>
+          <w:position w:val="0"/>
+          <w:sz w:val="24"/>
+          <w:sz w:val="24"/>
+          <w:szCs w:val="26"/>
+          <w:vertAlign w:val="baseline"/>
+        </w:rPr>
+      </w:r>
+      <w:r>
         <mc:AlternateContent>
           <mc:Choice Requires="wps">
             <w:drawing>
-              <wp:anchor behindDoc="0" distT="0" distB="0" distL="0" distR="0" simplePos="0" locked="0" layoutInCell="1" allowOverlap="1" relativeHeight="7">
+              <wp:anchor behindDoc="0" distT="0" distB="0" distL="0" distR="0" simplePos="0" locked="0" layoutInCell="1" allowOverlap="1" relativeHeight="20">
                 <wp:simplePos x="0" y="0"/>
                 <wp:positionH relativeFrom="column">
                   <wp:align>center</wp:align>
@@ -4067,53 +4327,36 @@
                 <wp:positionV relativeFrom="paragraph">
                   <wp:posOffset>635</wp:posOffset>
                 </wp:positionV>
-                <wp:extent cx="4954905" cy="1845310"/>
+                <wp:extent cx="4962525" cy="1593215"/>
                 <wp:effectExtent l="0" t="0" r="0" b="0"/>
                 <wp:wrapTopAndBottom/>
-                <wp:docPr id="24" name="Ramka7"/>
+                <wp:docPr id="24" name="Ramka8"/>
                 <a:graphic xmlns:a="http://schemas.openxmlformats.org/drawingml/2006/main">
                   <a:graphicData uri="http://schemas.microsoft.com/office/word/2010/wordprocessingShape">
                     <wps:wsp>
-                      <wps:cNvSpPr/>
+                      <wps:cNvSpPr txBox="1"/>
                       <wps:spPr>
                         <a:xfrm>
                           <a:off x="0" y="0"/>
-                          <a:ext cx="4954320" cy="1844640"/>
+                          <a:ext cx="4962525" cy="1593215"/>
                         </a:xfrm>
-                        <a:prstGeom prst="rect">
-                          <a:avLst/>
-                        </a:prstGeom>
-                        <a:noFill/>
-                        <a:ln>
-                          <a:noFill/>
-                        </a:ln>
+                        <a:prstGeom prst="rect"/>
                       </wps:spPr>
-                      <wps:style>
-                        <a:lnRef idx="0"/>
-                        <a:fillRef idx="0"/>
-                        <a:effectRef idx="0"/>
-                        <a:fontRef idx="minor"/>
-                      </wps:style>
                       <wps:txbx>
                         <w:txbxContent>
                           <w:p>
                             <w:pPr>
-                              <w:pStyle w:val="TableofFigures"/>
+                              <w:pStyle w:val="Rysunek"/>
                               <w:spacing w:before="120" w:after="120"/>
-                              <w:jc w:val="center"/>
-                              <w:rPr>
-                                <w:color w:val="auto"/>
-                              </w:rPr>
+                              <w:rPr/>
                             </w:pPr>
                             <w:r>
-                              <w:rPr>
-                                <w:color w:val="auto"/>
-                              </w:rPr>
+                              <w:rPr/>
                               <w:drawing>
                                 <wp:inline distT="0" distB="0" distL="0" distR="0">
-                                  <wp:extent cx="4954270" cy="1483995"/>
+                                  <wp:extent cx="4962525" cy="1152525"/>
                                   <wp:effectExtent l="0" t="0" r="0" b="0"/>
-                                  <wp:docPr id="26" name="Obraz7" descr=""/>
+                                  <wp:docPr id="25" name="Obraz8" descr=""/>
                                   <wp:cNvGraphicFramePr>
                                     <a:graphicFrameLocks xmlns:a="http://schemas.openxmlformats.org/drawingml/2006/main" noChangeAspect="1"/>
                                   </wp:cNvGraphicFramePr>
@@ -4121,7 +4364,7 @@
                                     <a:graphicData uri="http://schemas.openxmlformats.org/drawingml/2006/picture">
                                       <pic:pic xmlns:pic="http://schemas.openxmlformats.org/drawingml/2006/picture">
                                         <pic:nvPicPr>
-                                          <pic:cNvPr id="26" name="Obraz7" descr=""/>
+                                          <pic:cNvPr id="25" name="Obraz8" descr=""/>
                                           <pic:cNvPicPr>
                                             <a:picLocks noChangeAspect="1" noChangeArrowheads="1"/>
                                           </pic:cNvPicPr>
@@ -4135,7 +4378,7 @@
                                         <pic:spPr bwMode="auto">
                                           <a:xfrm>
                                             <a:off x="0" y="0"/>
-                                            <a:ext cx="4954270" cy="1483995"/>
+                                            <a:ext cx="4962525" cy="1152525"/>
                                           </a:xfrm>
                                           <a:prstGeom prst="rect">
                                             <a:avLst/>
@@ -4150,30 +4393,15 @@
                             <w:r>
                               <w:rPr>
                                 <w:vanish/>
-                                <w:color w:val="auto"/>
                               </w:rPr>
                               <w:br/>
                             </w:r>
-                          </w:p>
-                          <w:p>
-                            <w:pPr>
-                              <w:pStyle w:val="TableofFigures"/>
-                              <w:spacing w:before="120" w:after="120"/>
-                              <w:jc w:val="center"/>
-                              <w:rPr>
-                                <w:color w:val="auto"/>
-                              </w:rPr>
-                            </w:pPr>
-                            <w:r>
-                              <w:rPr>
-                                <w:color w:val="auto"/>
-                              </w:rPr>
+                            <w:r>
+                              <w:rPr/>
                               <w:t xml:space="preserve">Rysunek </w:t>
                             </w:r>
                             <w:r>
-                              <w:rPr>
-                                <w:color w:val="auto"/>
-                              </w:rPr>
+                              <w:rPr/>
                               <w:fldChar w:fldCharType="begin"/>
                             </w:r>
                             <w:r>
@@ -4193,15 +4421,13 @@
                               <w:fldChar w:fldCharType="end"/>
                             </w:r>
                             <w:r>
-                              <w:rPr>
-                                <w:color w:val="auto"/>
-                              </w:rPr>
-                              <w:t>: Podział pracy i zasobów pomiędzy poszczególne wątki</w:t>
+                              <w:rPr/>
+                              <w:t>: Zasoby wykorzystywane w pętlach wewnętrznych metody 6-pętlowej</w:t>
                             </w:r>
                           </w:p>
                         </w:txbxContent>
                       </wps:txbx>
-                      <wps:bodyPr lIns="0" rIns="0" tIns="0" bIns="0">
+                      <wps:bodyPr anchor="t" lIns="0" tIns="0" rIns="0" bIns="0">
                         <a:noAutofit/>
                       </wps:bodyPr>
                     </wps:wsp>
@@ -4212,30 +4438,22 @@
           </mc:Choice>
           <mc:Fallback>
             <w:pict>
-              <v:rect id="shape_0" ID="Ramka7" stroked="f" style="position:absolute;margin-left:45.9pt;margin-top:0.05pt;width:390.05pt;height:145.2pt;mso-position-horizontal:center">
-                <w10:wrap type="square"/>
-                <v:fill o:detectmouseclick="t" on="false"/>
-                <v:stroke color="#3465a4" joinstyle="round" endcap="flat"/>
-                <v:textbox>
+              <v:rect style="position:absolute;rotation:0;width:390.75pt;height:125.45pt;mso-wrap-distance-left:0pt;mso-wrap-distance-right:0pt;mso-wrap-distance-top:0pt;mso-wrap-distance-bottom:0pt;margin-top:0pt;mso-position-vertical:top;mso-position-vertical-relative:text;margin-left:45.6pt;mso-position-horizontal:center;mso-position-horizontal-relative:text">
+                <v:textbox inset="0in,0in,0in,0in">
                   <w:txbxContent>
                     <w:p>
                       <w:pPr>
-                        <w:pStyle w:val="TableofFigures"/>
+                        <w:pStyle w:val="Rysunek"/>
                         <w:spacing w:before="120" w:after="120"/>
-                        <w:jc w:val="center"/>
-                        <w:rPr>
-                          <w:color w:val="auto"/>
-                        </w:rPr>
+                        <w:rPr/>
                       </w:pPr>
                       <w:r>
-                        <w:rPr>
-                          <w:color w:val="auto"/>
-                        </w:rPr>
+                        <w:rPr/>
                         <w:drawing>
                           <wp:inline distT="0" distB="0" distL="0" distR="0">
-                            <wp:extent cx="4954270" cy="1483995"/>
+                            <wp:extent cx="4962525" cy="1152525"/>
                             <wp:effectExtent l="0" t="0" r="0" b="0"/>
-                            <wp:docPr id="27" name="Obraz7" descr=""/>
+                            <wp:docPr id="26" name="Obraz8" descr=""/>
                             <wp:cNvGraphicFramePr>
                               <a:graphicFrameLocks xmlns:a="http://schemas.openxmlformats.org/drawingml/2006/main" noChangeAspect="1"/>
                             </wp:cNvGraphicFramePr>
@@ -4243,7 +4461,7 @@
                               <a:graphicData uri="http://schemas.openxmlformats.org/drawingml/2006/picture">
                                 <pic:pic xmlns:pic="http://schemas.openxmlformats.org/drawingml/2006/picture">
                                   <pic:nvPicPr>
-                                    <pic:cNvPr id="27" name="Obraz7" descr=""/>
+                                    <pic:cNvPr id="26" name="Obraz8" descr=""/>
                                     <pic:cNvPicPr>
                                       <a:picLocks noChangeAspect="1" noChangeArrowheads="1"/>
                                     </pic:cNvPicPr>
@@ -4257,7 +4475,7 @@
                                   <pic:spPr bwMode="auto">
                                     <a:xfrm>
                                       <a:off x="0" y="0"/>
-                                      <a:ext cx="4954270" cy="1483995"/>
+                                      <a:ext cx="4962525" cy="1152525"/>
                                     </a:xfrm>
                                     <a:prstGeom prst="rect">
                                       <a:avLst/>
@@ -4272,30 +4490,380 @@
                       <w:r>
                         <w:rPr>
                           <w:vanish/>
-                          <w:color w:val="auto"/>
+                        </w:rPr>
+                        <w:br/>
+                      </w:r>
+                      <w:r>
+                        <w:rPr/>
+                        <w:t xml:space="preserve">Rysunek </w:t>
+                      </w:r>
+                      <w:r>
+                        <w:rPr/>
+                        <w:fldChar w:fldCharType="begin"/>
+                      </w:r>
+                      <w:r>
+                        <w:rPr/>
+                        <w:instrText> SEQ Rysunek \* ARABIC </w:instrText>
+                      </w:r>
+                      <w:r>
+                        <w:rPr/>
+                        <w:fldChar w:fldCharType="separate"/>
+                      </w:r>
+                      <w:r>
+                        <w:rPr/>
+                        <w:t>7</w:t>
+                      </w:r>
+                      <w:r>
+                        <w:rPr/>
+                        <w:fldChar w:fldCharType="end"/>
+                      </w:r>
+                      <w:r>
+                        <w:rPr/>
+                        <w:t>: Zasoby wykorzystywane w pętlach wewnętrznych metody 6-pętlowej</w:t>
+                      </w:r>
+                    </w:p>
+                  </w:txbxContent>
+                </v:textbox>
+                <w10:wrap type="topAndBottom"/>
+              </v:rect>
+            </w:pict>
+          </mc:Fallback>
+        </mc:AlternateContent>
+      </w:r>
+    </w:p>
+    <w:p>
+      <w:pPr>
+        <w:pStyle w:val="Normal"/>
+        <w:widowControl/>
+        <w:spacing w:before="0" w:after="283"/>
+        <w:jc w:val="left"/>
+        <w:rPr>
+          <w:b w:val="false"/>
+          <w:b w:val="false"/>
+          <w:bCs w:val="false"/>
+          <w:i w:val="false"/>
+          <w:i w:val="false"/>
+          <w:caps w:val="false"/>
+          <w:smallCaps w:val="false"/>
+          <w:color w:val="000000"/>
+          <w:spacing w:val="0"/>
+          <w:position w:val="0"/>
+          <w:sz w:val="24"/>
+          <w:sz w:val="24"/>
+          <w:szCs w:val="26"/>
+          <w:vertAlign w:val="baseline"/>
+        </w:rPr>
+      </w:pPr>
+      <w:r>
+        <w:rPr>
+          <w:b w:val="false"/>
+          <w:bCs w:val="false"/>
+          <w:i w:val="false"/>
+          <w:caps w:val="false"/>
+          <w:smallCaps w:val="false"/>
+          <w:color w:val="000000"/>
+          <w:spacing w:val="0"/>
+          <w:position w:val="0"/>
+          <w:sz w:val="24"/>
+          <w:sz w:val="24"/>
+          <w:szCs w:val="24"/>
+          <w:vertAlign w:val="baseline"/>
+        </w:rPr>
+        <w:t xml:space="preserve">Takie wykonywanie mnożenia powoduje, że praca może zostać podzielona </w:t>
+      </w:r>
+      <w:r>
+        <w:rPr>
+          <w:b/>
+          <w:bCs/>
+          <w:i w:val="false"/>
+          <w:caps w:val="false"/>
+          <w:smallCaps w:val="false"/>
+          <w:color w:val="000000"/>
+          <w:spacing w:val="0"/>
+          <w:position w:val="0"/>
+          <w:sz w:val="24"/>
+          <w:sz w:val="24"/>
+          <w:szCs w:val="24"/>
+          <w:vertAlign w:val="baseline"/>
+        </w:rPr>
+        <w:t>w ten sam sposób dla obu metod</w:t>
+      </w:r>
+      <w:r>
+        <w:rPr>
+          <w:b w:val="false"/>
+          <w:bCs w:val="false"/>
+          <w:i w:val="false"/>
+          <w:caps w:val="false"/>
+          <w:smallCaps w:val="false"/>
+          <w:color w:val="000000"/>
+          <w:spacing w:val="0"/>
+          <w:position w:val="0"/>
+          <w:sz w:val="24"/>
+          <w:sz w:val="24"/>
+          <w:szCs w:val="24"/>
+          <w:vertAlign w:val="baseline"/>
+        </w:rPr>
+        <w:t>. Każdy z wątkó</w:t>
+      </w:r>
+      <w:r>
+        <w:rPr>
+          <w:b w:val="false"/>
+          <w:bCs w:val="false"/>
+          <w:i w:val="false"/>
+          <w:caps w:val="false"/>
+          <w:smallCaps w:val="false"/>
+          <w:color w:val="000000"/>
+          <w:spacing w:val="0"/>
+          <w:position w:val="0"/>
+          <w:sz w:val="24"/>
+          <w:sz w:val="24"/>
+          <w:szCs w:val="24"/>
+          <w:vertAlign w:val="baseline"/>
+        </w:rPr>
+        <w:t>w czyta przydzieloną mu część wierszy macierzy A (rozłączną od pozostałych) oraz całą macierz B, aby obliczyć konkretny zestaw wierszy macierzy wynikowej C.</w:t>
+      </w:r>
+    </w:p>
+    <w:p>
+      <w:pPr>
+        <w:pStyle w:val="Normal"/>
+        <w:widowControl/>
+        <w:spacing w:before="0" w:after="283"/>
+        <w:jc w:val="left"/>
+        <w:rPr>
+          <w:rFonts w:ascii="Liberation Serif" w:hAnsi="Liberation Serif"/>
+          <w:szCs w:val="24"/>
+        </w:rPr>
+      </w:pPr>
+      <w:r>
+        <w:rPr>
+          <w:b w:val="false"/>
+          <w:bCs w:val="false"/>
+          <w:i w:val="false"/>
+          <w:caps w:val="false"/>
+          <w:smallCaps w:val="false"/>
+          <w:color w:val="000000"/>
+          <w:spacing w:val="0"/>
+          <w:position w:val="0"/>
+          <w:sz w:val="24"/>
+          <w:sz w:val="24"/>
+          <w:szCs w:val="26"/>
+          <w:vertAlign w:val="baseline"/>
+        </w:rPr>
+      </w:r>
+    </w:p>
+    <w:p>
+      <w:pPr>
+        <w:pStyle w:val="Tekstwstpniesformatowany"/>
+        <w:widowControl/>
+        <w:spacing w:before="0" w:after="283"/>
+        <w:jc w:val="left"/>
+        <w:rPr/>
+      </w:pPr>
+      <w:r>
+        <w:rPr/>
+      </w:r>
+      <w:r>
+        <mc:AlternateContent>
+          <mc:Choice Requires="wps">
+            <w:drawing>
+              <wp:anchor behindDoc="0" distT="0" distB="0" distL="0" distR="0" simplePos="0" locked="0" layoutInCell="1" allowOverlap="1" relativeHeight="22">
+                <wp:simplePos x="0" y="0"/>
+                <wp:positionH relativeFrom="column">
+                  <wp:posOffset>583565</wp:posOffset>
+                </wp:positionH>
+                <wp:positionV relativeFrom="paragraph">
+                  <wp:posOffset>-66675</wp:posOffset>
+                </wp:positionV>
+                <wp:extent cx="4914900" cy="1833245"/>
+                <wp:effectExtent l="0" t="0" r="0" b="0"/>
+                <wp:wrapTopAndBottom/>
+                <wp:docPr id="27" name="Ramka7"/>
+                <a:graphic xmlns:a="http://schemas.openxmlformats.org/drawingml/2006/main">
+                  <a:graphicData uri="http://schemas.microsoft.com/office/word/2010/wordprocessingShape">
+                    <wps:wsp>
+                      <wps:cNvSpPr txBox="1"/>
+                      <wps:spPr>
+                        <a:xfrm>
+                          <a:off x="0" y="0"/>
+                          <a:ext cx="4914900" cy="1833245"/>
+                        </a:xfrm>
+                        <a:prstGeom prst="rect"/>
+                      </wps:spPr>
+                      <wps:txbx>
+                        <w:txbxContent>
+                          <w:p>
+                            <w:pPr>
+                              <w:pStyle w:val="Rysunek"/>
+                              <w:spacing w:before="120" w:after="120"/>
+                              <w:jc w:val="center"/>
+                              <w:rPr/>
+                            </w:pPr>
+                            <w:r>
+                              <w:rPr/>
+                              <w:drawing>
+                                <wp:inline distT="0" distB="0" distL="0" distR="0">
+                                  <wp:extent cx="4914900" cy="1472565"/>
+                                  <wp:effectExtent l="0" t="0" r="0" b="0"/>
+                                  <wp:docPr id="28" name="Obraz9" descr=""/>
+                                  <wp:cNvGraphicFramePr>
+                                    <a:graphicFrameLocks xmlns:a="http://schemas.openxmlformats.org/drawingml/2006/main" noChangeAspect="1"/>
+                                  </wp:cNvGraphicFramePr>
+                                  <a:graphic xmlns:a="http://schemas.openxmlformats.org/drawingml/2006/main">
+                                    <a:graphicData uri="http://schemas.openxmlformats.org/drawingml/2006/picture">
+                                      <pic:pic xmlns:pic="http://schemas.openxmlformats.org/drawingml/2006/picture">
+                                        <pic:nvPicPr>
+                                          <pic:cNvPr id="28" name="Obraz9" descr=""/>
+                                          <pic:cNvPicPr>
+                                            <a:picLocks noChangeAspect="1" noChangeArrowheads="1"/>
+                                          </pic:cNvPicPr>
+                                        </pic:nvPicPr>
+                                        <pic:blipFill>
+                                          <a:blip r:embed="rId10"/>
+                                          <a:stretch>
+                                            <a:fillRect/>
+                                          </a:stretch>
+                                        </pic:blipFill>
+                                        <pic:spPr bwMode="auto">
+                                          <a:xfrm>
+                                            <a:off x="0" y="0"/>
+                                            <a:ext cx="4914900" cy="1472565"/>
+                                          </a:xfrm>
+                                          <a:prstGeom prst="rect">
+                                            <a:avLst/>
+                                          </a:prstGeom>
+                                        </pic:spPr>
+                                      </pic:pic>
+                                    </a:graphicData>
+                                  </a:graphic>
+                                </wp:inline>
+                              </w:drawing>
+                            </w:r>
+                            <w:r>
+                              <w:rPr>
+                                <w:vanish/>
+                              </w:rPr>
+                              <w:br/>
+                            </w:r>
+                          </w:p>
+                          <w:p>
+                            <w:pPr>
+                              <w:pStyle w:val="Rysunek"/>
+                              <w:spacing w:before="120" w:after="120"/>
+                              <w:jc w:val="center"/>
+                              <w:rPr/>
+                            </w:pPr>
+                            <w:r>
+                              <w:rPr/>
+                              <w:t xml:space="preserve">Rysunek </w:t>
+                            </w:r>
+                            <w:r>
+                              <w:rPr/>
+                              <w:fldChar w:fldCharType="begin"/>
+                            </w:r>
+                            <w:r>
+                              <w:rPr/>
+                              <w:instrText> SEQ Rysunek \* ARABIC </w:instrText>
+                            </w:r>
+                            <w:r>
+                              <w:rPr/>
+                              <w:fldChar w:fldCharType="separate"/>
+                            </w:r>
+                            <w:r>
+                              <w:rPr/>
+                              <w:t>8</w:t>
+                            </w:r>
+                            <w:r>
+                              <w:rPr/>
+                              <w:fldChar w:fldCharType="end"/>
+                            </w:r>
+                            <w:r>
+                              <w:rPr/>
+                              <w:t>: Podział pracy i zasobów pomiędzy poszczególne wątki</w:t>
+                            </w:r>
+                          </w:p>
+                        </w:txbxContent>
+                      </wps:txbx>
+                      <wps:bodyPr anchor="t" lIns="0" tIns="0" rIns="0" bIns="0">
+                        <a:noAutofit/>
+                      </wps:bodyPr>
+                    </wps:wsp>
+                  </a:graphicData>
+                </a:graphic>
+              </wp:anchor>
+            </w:drawing>
+          </mc:Choice>
+          <mc:Fallback>
+            <w:pict>
+              <v:rect style="position:absolute;rotation:0;width:387pt;height:144.35pt;mso-wrap-distance-left:0pt;mso-wrap-distance-right:0pt;mso-wrap-distance-top:0pt;mso-wrap-distance-bottom:0pt;margin-top:-5.25pt;mso-position-vertical-relative:text;margin-left:45.95pt;mso-position-horizontal-relative:text">
+                <v:textbox inset="0in,0in,0in,0in">
+                  <w:txbxContent>
+                    <w:p>
+                      <w:pPr>
+                        <w:pStyle w:val="Rysunek"/>
+                        <w:spacing w:before="120" w:after="120"/>
+                        <w:jc w:val="center"/>
+                        <w:rPr/>
+                      </w:pPr>
+                      <w:r>
+                        <w:rPr/>
+                        <w:drawing>
+                          <wp:inline distT="0" distB="0" distL="0" distR="0">
+                            <wp:extent cx="4914900" cy="1472565"/>
+                            <wp:effectExtent l="0" t="0" r="0" b="0"/>
+                            <wp:docPr id="29" name="Obraz9" descr=""/>
+                            <wp:cNvGraphicFramePr>
+                              <a:graphicFrameLocks xmlns:a="http://schemas.openxmlformats.org/drawingml/2006/main" noChangeAspect="1"/>
+                            </wp:cNvGraphicFramePr>
+                            <a:graphic xmlns:a="http://schemas.openxmlformats.org/drawingml/2006/main">
+                              <a:graphicData uri="http://schemas.openxmlformats.org/drawingml/2006/picture">
+                                <pic:pic xmlns:pic="http://schemas.openxmlformats.org/drawingml/2006/picture">
+                                  <pic:nvPicPr>
+                                    <pic:cNvPr id="29" name="Obraz9" descr=""/>
+                                    <pic:cNvPicPr>
+                                      <a:picLocks noChangeAspect="1" noChangeArrowheads="1"/>
+                                    </pic:cNvPicPr>
+                                  </pic:nvPicPr>
+                                  <pic:blipFill>
+                                    <a:blip r:embed="rId10"/>
+                                    <a:stretch>
+                                      <a:fillRect/>
+                                    </a:stretch>
+                                  </pic:blipFill>
+                                  <pic:spPr bwMode="auto">
+                                    <a:xfrm>
+                                      <a:off x="0" y="0"/>
+                                      <a:ext cx="4914900" cy="1472565"/>
+                                    </a:xfrm>
+                                    <a:prstGeom prst="rect">
+                                      <a:avLst/>
+                                    </a:prstGeom>
+                                  </pic:spPr>
+                                </pic:pic>
+                              </a:graphicData>
+                            </a:graphic>
+                          </wp:inline>
+                        </w:drawing>
+                      </w:r>
+                      <w:r>
+                        <w:rPr>
+                          <w:vanish/>
                         </w:rPr>
                         <w:br/>
                       </w:r>
                     </w:p>
                     <w:p>
                       <w:pPr>
-                        <w:pStyle w:val="TableofFigures"/>
+                        <w:pStyle w:val="Rysunek"/>
                         <w:spacing w:before="120" w:after="120"/>
                         <w:jc w:val="center"/>
-                        <w:rPr>
-                          <w:color w:val="auto"/>
-                        </w:rPr>
+                        <w:rPr/>
                       </w:pPr>
                       <w:r>
-                        <w:rPr>
-                          <w:color w:val="auto"/>
-                        </w:rPr>
+                        <w:rPr/>
                         <w:t xml:space="preserve">Rysunek </w:t>
                       </w:r>
                       <w:r>
-                        <w:rPr>
-                          <w:color w:val="auto"/>
-                        </w:rPr>
+                        <w:rPr/>
                         <w:fldChar w:fldCharType="begin"/>
                       </w:r>
                       <w:r>
@@ -4308,21 +4876,20 @@
                       </w:r>
                       <w:r>
                         <w:rPr/>
-                        <w:t>7</w:t>
+                        <w:t>8</w:t>
                       </w:r>
                       <w:r>
                         <w:rPr/>
                         <w:fldChar w:fldCharType="end"/>
                       </w:r>
                       <w:r>
-                        <w:rPr>
-                          <w:color w:val="auto"/>
-                        </w:rPr>
+                        <w:rPr/>
                         <w:t>: Podział pracy i zasobów pomiędzy poszczególne wątki</w:t>
                       </w:r>
                     </w:p>
                   </w:txbxContent>
                 </v:textbox>
+                <w10:wrap type="topAndBottom"/>
               </v:rect>
             </w:pict>
           </mc:Fallback>

</xml_diff>

<commit_message>
False sharing and race add
</commit_message>
<xml_diff>
--- a/PR_sprawozdanie.docx
+++ b/PR_sprawozdanie.docx
@@ -4630,14 +4630,10 @@
         <w:spacing w:before="0" w:after="283"/>
         <w:jc w:val="left"/>
         <w:rPr>
-          <w:rFonts w:ascii="Liberation Serif" w:hAnsi="Liberation Serif"/>
-          <w:szCs w:val="24"/>
-        </w:rPr>
-      </w:pPr>
-      <w:r>
-        <w:rPr>
-          <w:b w:val="false"/>
-          <w:bCs w:val="false"/>
+          <w:b w:val="false"/>
+          <w:b w:val="false"/>
+          <w:bCs w:val="false"/>
+          <w:i w:val="false"/>
           <w:i w:val="false"/>
           <w:caps w:val="false"/>
           <w:smallCaps w:val="false"/>
@@ -4649,15 +4645,40 @@
           <w:szCs w:val="26"/>
           <w:vertAlign w:val="baseline"/>
         </w:rPr>
-      </w:r>
-    </w:p>
-    <w:p>
-      <w:pPr>
-        <w:pStyle w:val="Tekstwstpniesformatowany"/>
+      </w:pPr>
+      <w:r>
+        <w:rPr>
+          <w:b w:val="false"/>
+          <w:bCs w:val="false"/>
+          <w:i w:val="false"/>
+          <w:caps w:val="false"/>
+          <w:smallCaps w:val="false"/>
+          <w:color w:val="000000"/>
+          <w:spacing w:val="0"/>
+          <w:position w:val="0"/>
+          <w:sz w:val="24"/>
+          <w:sz w:val="24"/>
+          <w:szCs w:val="26"/>
+          <w:vertAlign w:val="baseline"/>
+        </w:rPr>
+      </w:r>
+    </w:p>
+    <w:p>
+      <w:pPr>
+        <w:pStyle w:val="Normal"/>
         <w:widowControl/>
         <w:spacing w:before="0" w:after="283"/>
         <w:jc w:val="left"/>
-        <w:rPr/>
+        <w:rPr>
+          <w:b/>
+          <w:b/>
+          <w:bCs/>
+          <w:position w:val="0"/>
+          <w:sz w:val="24"/>
+          <w:sz w:val="26"/>
+          <w:szCs w:val="26"/>
+          <w:vertAlign w:val="baseline"/>
+        </w:rPr>
       </w:pPr>
       <w:r>
         <w:rPr/>
@@ -4894,6 +4915,467 @@
             </w:pict>
           </mc:Fallback>
         </mc:AlternateContent>
+      </w:r>
+    </w:p>
+    <w:p>
+      <w:pPr>
+        <w:pStyle w:val="Normal"/>
+        <w:widowControl/>
+        <w:spacing w:before="0" w:after="283"/>
+        <w:jc w:val="left"/>
+        <w:rPr/>
+      </w:pPr>
+      <w:r>
+        <w:rPr>
+          <w:b/>
+          <w:bCs/>
+          <w:position w:val="0"/>
+          <w:sz w:val="26"/>
+          <w:sz w:val="26"/>
+          <w:szCs w:val="26"/>
+          <w:vertAlign w:val="baseline"/>
+        </w:rPr>
+        <w:t>2.5. Potencjalne problemy</w:t>
+      </w:r>
+    </w:p>
+    <w:p>
+      <w:pPr>
+        <w:pStyle w:val="Normal"/>
+        <w:widowControl/>
+        <w:spacing w:before="0" w:after="283"/>
+        <w:jc w:val="left"/>
+        <w:rPr/>
+      </w:pPr>
+      <w:r>
+        <w:rPr>
+          <w:b/>
+          <w:bCs/>
+          <w:position w:val="0"/>
+          <w:sz w:val="26"/>
+          <w:sz w:val="26"/>
+          <w:szCs w:val="26"/>
+          <w:vertAlign w:val="baseline"/>
+        </w:rPr>
+        <w:br/>
+      </w:r>
+      <w:r>
+        <w:rPr>
+          <w:b w:val="false"/>
+          <w:bCs w:val="false"/>
+          <w:position w:val="0"/>
+          <w:sz w:val="24"/>
+          <w:sz w:val="24"/>
+          <w:szCs w:val="24"/>
+          <w:vertAlign w:val="baseline"/>
+        </w:rPr>
+        <w:t xml:space="preserve">a). </w:t>
+      </w:r>
+      <w:r>
+        <w:rPr>
+          <w:b/>
+          <w:bCs/>
+          <w:position w:val="0"/>
+          <w:sz w:val="24"/>
+          <w:sz w:val="24"/>
+          <w:szCs w:val="24"/>
+          <w:vertAlign w:val="baseline"/>
+        </w:rPr>
+        <w:t xml:space="preserve">wyścig </w:t>
+      </w:r>
+      <w:r>
+        <w:rPr>
+          <w:b w:val="false"/>
+          <w:bCs w:val="false"/>
+          <w:position w:val="0"/>
+          <w:sz w:val="24"/>
+          <w:sz w:val="24"/>
+          <w:szCs w:val="24"/>
+          <w:vertAlign w:val="baseline"/>
+        </w:rPr>
+        <w:t xml:space="preserve">– </w:t>
+      </w:r>
+      <w:r>
+        <w:rPr>
+          <w:b/>
+          <w:bCs/>
+          <w:position w:val="0"/>
+          <w:sz w:val="24"/>
+          <w:sz w:val="24"/>
+          <w:szCs w:val="24"/>
+          <w:vertAlign w:val="baseline"/>
+        </w:rPr>
+        <w:t xml:space="preserve">nie występuje. </w:t>
+      </w:r>
+      <w:r>
+        <w:rPr>
+          <w:b w:val="false"/>
+          <w:bCs w:val="false"/>
+          <w:position w:val="0"/>
+          <w:sz w:val="24"/>
+          <w:sz w:val="24"/>
+          <w:szCs w:val="24"/>
+          <w:vertAlign w:val="baseline"/>
+        </w:rPr>
+        <w:t xml:space="preserve">Każdy fragment macierzy wynikowej </w:t>
+      </w:r>
+      <w:r>
+        <w:rPr>
+          <w:b w:val="false"/>
+          <w:bCs w:val="false"/>
+          <w:position w:val="0"/>
+          <w:sz w:val="24"/>
+          <w:sz w:val="24"/>
+          <w:szCs w:val="24"/>
+          <w:vertAlign w:val="baseline"/>
+        </w:rPr>
+        <w:t xml:space="preserve">C </w:t>
+      </w:r>
+      <w:r>
+        <w:rPr>
+          <w:b w:val="false"/>
+          <w:bCs w:val="false"/>
+          <w:position w:val="0"/>
+          <w:sz w:val="24"/>
+          <w:sz w:val="24"/>
+          <w:szCs w:val="24"/>
+          <w:vertAlign w:val="baseline"/>
+        </w:rPr>
+        <w:t xml:space="preserve">przetwarzany jest przez osobny wątek, zatem nie ma możliwości nadpisania danej czytanej/zapisanej przez inny wątek. </w:t>
+        <w:br/>
+        <w:t xml:space="preserve">Elementy macierzy A oraz B są danymi tylko do odczytu, więc w przypadku operacji na </w:t>
+      </w:r>
+      <w:r>
+        <w:rPr>
+          <w:b w:val="false"/>
+          <w:bCs w:val="false"/>
+          <w:position w:val="0"/>
+          <w:sz w:val="24"/>
+          <w:sz w:val="24"/>
+          <w:szCs w:val="24"/>
+          <w:vertAlign w:val="baseline"/>
+        </w:rPr>
+        <w:t xml:space="preserve">tych zbiorach danych </w:t>
+      </w:r>
+      <w:r>
+        <w:rPr>
+          <w:b w:val="false"/>
+          <w:bCs w:val="false"/>
+          <w:position w:val="0"/>
+          <w:sz w:val="24"/>
+          <w:sz w:val="24"/>
+          <w:szCs w:val="24"/>
+          <w:vertAlign w:val="baseline"/>
+        </w:rPr>
+        <w:t xml:space="preserve">wyścig </w:t>
+      </w:r>
+      <w:r>
+        <w:rPr>
+          <w:b w:val="false"/>
+          <w:bCs w:val="false"/>
+          <w:position w:val="0"/>
+          <w:sz w:val="24"/>
+          <w:sz w:val="24"/>
+          <w:szCs w:val="24"/>
+          <w:vertAlign w:val="baseline"/>
+        </w:rPr>
+        <w:t xml:space="preserve">w ogóle nie </w:t>
+      </w:r>
+      <w:r>
+        <w:rPr>
+          <w:b w:val="false"/>
+          <w:bCs w:val="false"/>
+          <w:position w:val="0"/>
+          <w:sz w:val="24"/>
+          <w:sz w:val="24"/>
+          <w:szCs w:val="24"/>
+          <w:vertAlign w:val="baseline"/>
+        </w:rPr>
+        <w:t>zachodzi</w:t>
+      </w:r>
+      <w:r>
+        <w:rPr>
+          <w:b w:val="false"/>
+          <w:bCs w:val="false"/>
+          <w:position w:val="0"/>
+          <w:sz w:val="24"/>
+          <w:sz w:val="24"/>
+          <w:szCs w:val="24"/>
+          <w:vertAlign w:val="baseline"/>
+        </w:rPr>
+        <w:t>.</w:t>
+      </w:r>
+    </w:p>
+    <w:p>
+      <w:pPr>
+        <w:pStyle w:val="Normal"/>
+        <w:widowControl/>
+        <w:spacing w:before="0" w:after="283"/>
+        <w:jc w:val="left"/>
+        <w:rPr>
+          <w:b w:val="false"/>
+          <w:b w:val="false"/>
+          <w:bCs w:val="false"/>
+          <w:position w:val="0"/>
+          <w:sz w:val="24"/>
+          <w:sz w:val="24"/>
+          <w:szCs w:val="24"/>
+          <w:vertAlign w:val="baseline"/>
+        </w:rPr>
+      </w:pPr>
+      <w:r>
+        <w:rPr/>
+      </w:r>
+    </w:p>
+    <w:p>
+      <w:pPr>
+        <w:pStyle w:val="Normal"/>
+        <w:widowControl/>
+        <w:spacing w:before="0" w:after="283"/>
+        <w:jc w:val="left"/>
+        <w:rPr/>
+      </w:pPr>
+      <w:r>
+        <w:rPr>
+          <w:b w:val="false"/>
+          <w:bCs w:val="false"/>
+          <w:position w:val="0"/>
+          <w:sz w:val="24"/>
+          <w:sz w:val="24"/>
+          <w:szCs w:val="24"/>
+          <w:vertAlign w:val="baseline"/>
+        </w:rPr>
+        <w:t>b)</w:t>
+      </w:r>
+      <w:r>
+        <w:rPr>
+          <w:b/>
+          <w:bCs/>
+          <w:position w:val="0"/>
+          <w:sz w:val="24"/>
+          <w:sz w:val="24"/>
+          <w:szCs w:val="24"/>
+          <w:vertAlign w:val="baseline"/>
+        </w:rPr>
+        <w:t xml:space="preserve"> false sharing</w:t>
+      </w:r>
+      <w:r>
+        <w:rPr>
+          <w:b w:val="false"/>
+          <w:bCs w:val="false"/>
+          <w:position w:val="0"/>
+          <w:sz w:val="24"/>
+          <w:sz w:val="24"/>
+          <w:szCs w:val="24"/>
+          <w:vertAlign w:val="baseline"/>
+        </w:rPr>
+        <w:t xml:space="preserve"> – </w:t>
+      </w:r>
+      <w:r>
+        <w:rPr>
+          <w:b/>
+          <w:bCs/>
+          <w:position w:val="0"/>
+          <w:sz w:val="24"/>
+          <w:sz w:val="24"/>
+          <w:szCs w:val="24"/>
+          <w:vertAlign w:val="baseline"/>
+        </w:rPr>
+        <w:t>nie występuje</w:t>
+      </w:r>
+      <w:r>
+        <w:rPr>
+          <w:b w:val="false"/>
+          <w:bCs w:val="false"/>
+          <w:position w:val="0"/>
+          <w:sz w:val="24"/>
+          <w:sz w:val="24"/>
+          <w:szCs w:val="24"/>
+          <w:vertAlign w:val="baseline"/>
+        </w:rPr>
+        <w:t xml:space="preserve">. </w:t>
+      </w:r>
+      <w:r>
+        <w:rPr>
+          <w:b w:val="false"/>
+          <w:bCs w:val="false"/>
+          <w:position w:val="0"/>
+          <w:sz w:val="24"/>
+          <w:sz w:val="24"/>
+          <w:szCs w:val="24"/>
+          <w:vertAlign w:val="baseline"/>
+        </w:rPr>
+        <w:t xml:space="preserve">Dzięki podziałowi pracy przed pętlą zewnętrzną, każdy z procesorów otrzymuje do zapisu rozłączne podzbiory macierzy wynikowej </w:t>
+      </w:r>
+      <w:r>
+        <w:rPr>
+          <w:b w:val="false"/>
+          <w:bCs w:val="false"/>
+          <w:position w:val="0"/>
+          <w:sz w:val="24"/>
+          <w:sz w:val="24"/>
+          <w:szCs w:val="24"/>
+          <w:vertAlign w:val="baseline"/>
+        </w:rPr>
+        <w:t>(m</w:t>
+      </w:r>
+      <w:r>
+        <w:rPr>
+          <w:b w:val="false"/>
+          <w:bCs w:val="false"/>
+          <w:position w:val="0"/>
+          <w:sz w:val="24"/>
+          <w:sz w:val="24"/>
+          <w:szCs w:val="24"/>
+          <w:vertAlign w:val="baseline"/>
+        </w:rPr>
+        <w:t>acierze A i B nie grają w tym przypadku roli, ponieważ następuje na nich wyłącznie odczyt</w:t>
+      </w:r>
+      <w:r>
+        <w:rPr>
+          <w:b w:val="false"/>
+          <w:bCs w:val="false"/>
+          <w:position w:val="0"/>
+          <w:sz w:val="24"/>
+          <w:sz w:val="24"/>
+          <w:szCs w:val="24"/>
+          <w:vertAlign w:val="baseline"/>
+        </w:rPr>
+        <w:t>)</w:t>
+      </w:r>
+      <w:r>
+        <w:rPr>
+          <w:b w:val="false"/>
+          <w:bCs w:val="false"/>
+          <w:position w:val="0"/>
+          <w:sz w:val="24"/>
+          <w:sz w:val="24"/>
+          <w:szCs w:val="24"/>
+          <w:vertAlign w:val="baseline"/>
+        </w:rPr>
+        <w:t>.</w:t>
+        <w:br/>
+      </w:r>
+      <w:r>
+        <w:rPr>
+          <w:b w:val="false"/>
+          <w:bCs w:val="false"/>
+          <w:position w:val="0"/>
+          <w:sz w:val="24"/>
+          <w:sz w:val="24"/>
+          <w:szCs w:val="24"/>
+          <w:vertAlign w:val="baseline"/>
+        </w:rPr>
+        <w:t>Tylko niewielka część danych (z końca przedziału zasobów przydzielonych poszczególnym wątkom) może wchodzić do tej samej linii pamięci w różnych procesorach, jednak nie jest to znaczące dla efektywności przetwarzania.</w:t>
+      </w:r>
+      <w:r>
+        <w:rPr>
+          <w:b w:val="false"/>
+          <w:bCs w:val="false"/>
+          <w:position w:val="0"/>
+          <w:sz w:val="24"/>
+          <w:sz w:val="24"/>
+          <w:szCs w:val="24"/>
+          <w:vertAlign w:val="baseline"/>
+        </w:rPr>
+        <w:t xml:space="preserve"> </w:t>
+        <w:br/>
+        <w:t xml:space="preserve">Oznacza to, że nie wystąpi sytuacja, w której wątki będą nadpisywały dane, pochodzące z tej samej linii pamięci </w:t>
+      </w:r>
+      <w:r>
+        <w:rPr>
+          <w:b w:val="false"/>
+          <w:bCs w:val="false"/>
+          <w:position w:val="0"/>
+          <w:sz w:val="24"/>
+          <w:sz w:val="24"/>
+          <w:szCs w:val="24"/>
+          <w:vertAlign w:val="baseline"/>
+        </w:rPr>
+        <w:t xml:space="preserve">(której szczególnym przypadkiem jest właśnie </w:t>
+      </w:r>
+      <w:r>
+        <w:rPr>
+          <w:b/>
+          <w:bCs/>
+          <w:position w:val="0"/>
+          <w:sz w:val="24"/>
+          <w:sz w:val="24"/>
+          <w:szCs w:val="24"/>
+          <w:vertAlign w:val="baseline"/>
+        </w:rPr>
+        <w:t>false sharing –</w:t>
+      </w:r>
+      <w:r>
+        <w:rPr>
+          <w:b w:val="false"/>
+          <w:bCs w:val="false"/>
+          <w:position w:val="0"/>
+          <w:sz w:val="24"/>
+          <w:sz w:val="24"/>
+          <w:szCs w:val="24"/>
+          <w:vertAlign w:val="baseline"/>
+        </w:rPr>
+        <w:t xml:space="preserve"> nadpisywanie różnych danych, z tej samej linii, skutkując</w:t>
+      </w:r>
+      <w:r>
+        <w:rPr>
+          <w:b w:val="false"/>
+          <w:bCs w:val="false"/>
+          <w:position w:val="0"/>
+          <w:sz w:val="24"/>
+          <w:sz w:val="24"/>
+          <w:szCs w:val="24"/>
+          <w:vertAlign w:val="baseline"/>
+        </w:rPr>
+        <w:t>e</w:t>
+      </w:r>
+      <w:r>
+        <w:rPr>
+          <w:b w:val="false"/>
+          <w:bCs w:val="false"/>
+          <w:position w:val="0"/>
+          <w:sz w:val="24"/>
+          <w:sz w:val="24"/>
+          <w:szCs w:val="24"/>
+          <w:vertAlign w:val="baseline"/>
+        </w:rPr>
+        <w:t xml:space="preserve"> koniecznością uaktualnienia </w:t>
+      </w:r>
+      <w:r>
+        <w:rPr>
+          <w:b w:val="false"/>
+          <w:bCs w:val="false"/>
+          <w:position w:val="0"/>
+          <w:sz w:val="24"/>
+          <w:sz w:val="24"/>
+          <w:szCs w:val="24"/>
+          <w:vertAlign w:val="baseline"/>
+        </w:rPr>
+        <w:t>jej</w:t>
+      </w:r>
+      <w:r>
+        <w:rPr>
+          <w:b w:val="false"/>
+          <w:bCs w:val="false"/>
+          <w:position w:val="0"/>
+          <w:sz w:val="24"/>
+          <w:sz w:val="24"/>
+          <w:szCs w:val="24"/>
+          <w:vertAlign w:val="baseline"/>
+        </w:rPr>
+        <w:t xml:space="preserve"> w drugim procesorze)</w:t>
+      </w:r>
+      <w:r>
+        <w:rPr>
+          <w:b w:val="false"/>
+          <w:bCs w:val="false"/>
+          <w:position w:val="0"/>
+          <w:sz w:val="24"/>
+          <w:sz w:val="24"/>
+          <w:szCs w:val="24"/>
+          <w:vertAlign w:val="baseline"/>
+        </w:rPr>
+        <w:t>.</w:t>
       </w:r>
     </w:p>
     <w:sectPr>

</xml_diff>